<commit_message>
Edits to course book
</commit_message>
<xml_diff>
--- a/worksheets/Worksheet-Solving-Linear-Systems-2.docx
+++ b/worksheets/Worksheet-Solving-Linear-Systems-2.docx
@@ -728,16 +728,8 @@
         <w:rPr>
           <w:rFonts w:asciiTheme="majorHAnsi" w:hAnsiTheme="majorHAnsi" w:cstheme="majorHAnsi"/>
         </w:rPr>
-        <w:t xml:space="preserve">A direct method for decomposing a </w:t>
-      </w:r>
-      <w:proofErr w:type="gramStart"/>
-      <w:r>
-        <w:rPr>
-          <w:rFonts w:asciiTheme="majorHAnsi" w:hAnsiTheme="majorHAnsi" w:cstheme="majorHAnsi"/>
-        </w:rPr>
-        <w:t>matrix</w:t>
-      </w:r>
-      <w:proofErr w:type="gramEnd"/>
+        <w:t>A direct method for decomposing a matrix</w:t>
+      </w:r>
     </w:p>
     <w:p>
       <w:pPr>
@@ -1043,17 +1035,7 @@
                       <w:szCs w:val="22"/>
                       <w:shd w:val="clear" w:color="auto" w:fill="FFFFFF"/>
                     </w:rPr>
-                    <m:t>-</m:t>
-                  </m:r>
-                  <m:r>
-                    <w:rPr>
-                      <w:rFonts w:ascii="Cambria Math" w:eastAsia="Cambria Math" w:hAnsi="Cambria Math" w:cs="Cambria Math"/>
-                      <w:color w:val="2D3B45"/>
-                      <w:sz w:val="22"/>
-                      <w:szCs w:val="22"/>
-                      <w:shd w:val="clear" w:color="auto" w:fill="FFFFFF"/>
-                    </w:rPr>
-                    <m:t>3</m:t>
+                    <m:t>-3</m:t>
                   </m:r>
                 </m:e>
                 <m:e>
@@ -1087,17 +1069,7 @@
                       <w:szCs w:val="22"/>
                       <w:shd w:val="clear" w:color="auto" w:fill="FFFFFF"/>
                     </w:rPr>
-                    <m:t>-</m:t>
-                  </m:r>
-                  <m:r>
-                    <w:rPr>
-                      <w:rFonts w:ascii="Cambria Math" w:eastAsia="Cambria Math" w:hAnsi="Cambria Math" w:cs="Cambria Math"/>
-                      <w:color w:val="2D3B45"/>
-                      <w:sz w:val="22"/>
-                      <w:szCs w:val="22"/>
-                      <w:shd w:val="clear" w:color="auto" w:fill="FFFFFF"/>
-                    </w:rPr>
-                    <m:t>7</m:t>
+                    <m:t>-7</m:t>
                   </m:r>
                   <m:ctrlPr>
                     <w:rPr>
@@ -1143,17 +1115,7 @@
                       <w:szCs w:val="22"/>
                       <w:shd w:val="clear" w:color="auto" w:fill="FFFFFF"/>
                     </w:rPr>
-                    <m:t>-</m:t>
-                  </m:r>
-                  <m:r>
-                    <w:rPr>
-                      <w:rFonts w:ascii="Cambria Math" w:eastAsia="Cambria Math" w:hAnsi="Cambria Math" w:cs="Cambria Math"/>
-                      <w:color w:val="2D3B45"/>
-                      <w:sz w:val="22"/>
-                      <w:szCs w:val="22"/>
-                      <w:shd w:val="clear" w:color="auto" w:fill="FFFFFF"/>
-                    </w:rPr>
-                    <m:t>1</m:t>
+                    <m:t>-1</m:t>
                   </m:r>
                   <m:ctrlPr>
                     <w:rPr>
@@ -1175,7 +1137,7 @@
                       <w:szCs w:val="22"/>
                       <w:shd w:val="clear" w:color="auto" w:fill="FFFFFF"/>
                     </w:rPr>
-                    <m:t>2</m:t>
+                    <m:t>3</m:t>
                   </m:r>
                 </m:e>
               </m:mr>
@@ -1412,20 +1374,7 @@
             <w:szCs w:val="22"/>
             <w:shd w:val="clear" w:color="auto" w:fill="FFFFFF"/>
           </w:rPr>
-          <m:t>b</m:t>
-        </m:r>
-        <m:r>
-          <m:rPr>
-            <m:sty m:val="bi"/>
-          </m:rPr>
-          <w:rPr>
-            <w:rFonts w:ascii="Cambria Math" w:hAnsi="Cambria Math"/>
-            <w:color w:val="2D3B45"/>
-            <w:sz w:val="22"/>
-            <w:szCs w:val="22"/>
-            <w:shd w:val="clear" w:color="auto" w:fill="FFFFFF"/>
-          </w:rPr>
-          <m:t xml:space="preserve"> =</m:t>
+          <m:t>b =</m:t>
         </m:r>
         <m:sSup>
           <m:sSupPr>
@@ -4486,6 +4435,7 @@
   <w:style w:type="character" w:default="1" w:styleId="DefaultParagraphFont">
     <w:name w:val="Default Paragraph Font"/>
     <w:uiPriority w:val="1"/>
+    <w:semiHidden/>
     <w:unhideWhenUsed/>
   </w:style>
   <w:style w:type="table" w:default="1" w:styleId="TableNormal">

</xml_diff>